<commit_message>
update latest notebook, ERD and csv, report files
</commit_message>
<xml_diff>
--- a/ETL Project Report (draft).docx
+++ b/ETL Project Report (draft).docx
@@ -108,124 +108,48 @@
           <w:color w:val="292929"/>
           <w:highlight w:val="white"/>
         </w:rPr>
-        <w:t>We used the Pandas library for our data manipulation. We</w:t>
-      </w:r>
-      <w:r>
+        <w:t xml:space="preserve">We used the Pandas library for our data manipulation. We used Jupyter notebook to pull API from </w:t>
+      </w:r>
+      <w:r>
+        <w:rPr>
+          <w:rFonts w:ascii="Roboto" w:eastAsia="Roboto" w:hAnsi="Roboto" w:cs="Roboto"/>
+          <w:color w:val="292929"/>
+        </w:rPr>
+        <w:t xml:space="preserve">selected data source. </w:t>
+      </w:r>
+    </w:p>
+    <w:p>
+      <w:pPr>
+        <w:ind w:left="360"/>
+        <w:rPr>
+          <w:rFonts w:ascii="Roboto" w:eastAsia="Roboto" w:hAnsi="Roboto" w:cs="Roboto"/>
+          <w:color w:val="292929"/>
+        </w:rPr>
+      </w:pPr>
+    </w:p>
+    <w:p>
+      <w:pPr>
+        <w:ind w:left="360"/>
         <w:rPr>
           <w:rFonts w:ascii="Roboto" w:eastAsia="Roboto" w:hAnsi="Roboto" w:cs="Roboto"/>
           <w:color w:val="292929"/>
           <w:highlight w:val="white"/>
         </w:rPr>
-        <w:t xml:space="preserve"> used </w:t>
-      </w:r>
-      <w:proofErr w:type="spellStart"/>
+      </w:pPr>
+      <w:r>
+        <w:rPr>
+          <w:rFonts w:ascii="Roboto" w:eastAsia="Roboto" w:hAnsi="Roboto" w:cs="Roboto"/>
+          <w:color w:val="292929"/>
+        </w:rPr>
+        <w:t>Also, we c</w:t>
+      </w:r>
       <w:r>
         <w:rPr>
           <w:rFonts w:ascii="Roboto" w:eastAsia="Roboto" w:hAnsi="Roboto" w:cs="Roboto"/>
           <w:color w:val="292929"/>
           <w:highlight w:val="white"/>
         </w:rPr>
-        <w:t>Jupyter</w:t>
-      </w:r>
-      <w:proofErr w:type="spellEnd"/>
-      <w:r>
-        <w:rPr>
-          <w:rFonts w:ascii="Roboto" w:eastAsia="Roboto" w:hAnsi="Roboto" w:cs="Roboto"/>
-          <w:color w:val="292929"/>
-          <w:highlight w:val="white"/>
-        </w:rPr>
-        <w:t xml:space="preserve"> notebook to </w:t>
-      </w:r>
-      <w:r>
-        <w:rPr>
-          <w:rFonts w:ascii="Roboto" w:eastAsia="Roboto" w:hAnsi="Roboto" w:cs="Roboto"/>
-          <w:color w:val="292929"/>
-          <w:highlight w:val="white"/>
-        </w:rPr>
-        <w:t xml:space="preserve">pull API from </w:t>
-      </w:r>
-      <w:r>
-        <w:rPr>
-          <w:rFonts w:ascii="Roboto" w:eastAsia="Roboto" w:hAnsi="Roboto" w:cs="Roboto"/>
-          <w:color w:val="292929"/>
-        </w:rPr>
-        <w:t xml:space="preserve">selected data source. </w:t>
-      </w:r>
-    </w:p>
-    <w:p>
-      <w:pPr>
-        <w:ind w:left="360"/>
-        <w:rPr>
-          <w:rFonts w:ascii="Roboto" w:eastAsia="Roboto" w:hAnsi="Roboto" w:cs="Roboto"/>
-          <w:color w:val="292929"/>
-        </w:rPr>
-      </w:pPr>
-    </w:p>
-    <w:p>
-      <w:pPr>
-        <w:ind w:left="360"/>
-        <w:rPr>
-          <w:rFonts w:ascii="Roboto" w:eastAsia="Roboto" w:hAnsi="Roboto" w:cs="Roboto"/>
-          <w:color w:val="292929"/>
-          <w:highlight w:val="white"/>
-        </w:rPr>
-      </w:pPr>
-      <w:r>
-        <w:rPr>
-          <w:rFonts w:ascii="Roboto" w:eastAsia="Roboto" w:hAnsi="Roboto" w:cs="Roboto"/>
-          <w:color w:val="292929"/>
-        </w:rPr>
-        <w:t>Also, we c</w:t>
-      </w:r>
-      <w:r>
-        <w:rPr>
-          <w:rFonts w:ascii="Roboto" w:eastAsia="Roboto" w:hAnsi="Roboto" w:cs="Roboto"/>
-          <w:color w:val="292929"/>
-          <w:highlight w:val="white"/>
-        </w:rPr>
-        <w:t xml:space="preserve">reated </w:t>
-      </w:r>
-      <w:proofErr w:type="spellStart"/>
-      <w:r>
-        <w:rPr>
-          <w:rFonts w:ascii="Roboto" w:eastAsia="Roboto" w:hAnsi="Roboto" w:cs="Roboto"/>
-          <w:color w:val="292929"/>
-          <w:highlight w:val="white"/>
-        </w:rPr>
-        <w:t>DataFrames</w:t>
-      </w:r>
-      <w:proofErr w:type="spellEnd"/>
-      <w:r>
-        <w:rPr>
-          <w:rFonts w:ascii="Roboto" w:eastAsia="Roboto" w:hAnsi="Roboto" w:cs="Roboto"/>
-          <w:color w:val="292929"/>
-          <w:highlight w:val="white"/>
-        </w:rPr>
-        <w:t xml:space="preserve"> using CSV files</w:t>
-      </w:r>
-      <w:r>
-        <w:rPr>
-          <w:rFonts w:ascii="Roboto" w:eastAsia="Roboto" w:hAnsi="Roboto" w:cs="Roboto"/>
-          <w:color w:val="292929"/>
-          <w:highlight w:val="white"/>
-        </w:rPr>
-        <w:t xml:space="preserve"> about books </w:t>
-      </w:r>
-      <w:r>
-        <w:rPr>
-          <w:rFonts w:ascii="Roboto" w:eastAsia="Roboto" w:hAnsi="Roboto" w:cs="Roboto"/>
-          <w:color w:val="292929"/>
-          <w:highlight w:val="white"/>
-        </w:rPr>
-        <w:t xml:space="preserve">data from Kaggle and </w:t>
-      </w:r>
-      <w:r>
-        <w:rPr>
-          <w:rFonts w:ascii="Roboto" w:eastAsia="Roboto" w:hAnsi="Roboto" w:cs="Roboto"/>
-          <w:color w:val="292929"/>
-          <w:highlight w:val="white"/>
-        </w:rPr>
-        <w:t>Goodreads API.</w:t>
+        <w:t>reated DataFrames using CSV files about books data from Kaggle and Goodreads API.</w:t>
       </w:r>
     </w:p>
     <w:p>
@@ -304,21 +228,7 @@
           <w:rFonts w:ascii="Roboto" w:eastAsia="Roboto" w:hAnsi="Roboto" w:cs="Roboto"/>
           <w:color w:val="292929"/>
         </w:rPr>
-        <w:t>(</w:t>
-      </w:r>
-      <w:r>
-        <w:rPr>
-          <w:rFonts w:ascii="Roboto" w:eastAsia="Roboto" w:hAnsi="Roboto" w:cs="Roboto"/>
-          <w:color w:val="292929"/>
-        </w:rPr>
-        <w:t>dataset is being updated every 2 days</w:t>
-      </w:r>
-      <w:r>
-        <w:rPr>
-          <w:rFonts w:ascii="Roboto" w:eastAsia="Roboto" w:hAnsi="Roboto" w:cs="Roboto"/>
-          <w:color w:val="292929"/>
-        </w:rPr>
-        <w:t>)</w:t>
+        <w:t>(dataset is being updated every 2 days)</w:t>
       </w:r>
     </w:p>
     <w:p>
@@ -402,149 +312,109 @@
     <w:p>
       <w:pPr>
         <w:pStyle w:val="ListParagraph"/>
-      </w:pPr>
-    </w:p>
-    <w:p>
-      <w:pPr>
-        <w:ind w:left="360"/>
-        <w:rPr>
-          <w:rFonts w:ascii="Roboto" w:eastAsia="Roboto" w:hAnsi="Roboto" w:cs="Roboto"/>
-          <w:color w:val="292929"/>
-        </w:rPr>
-      </w:pPr>
-      <w:r>
-        <w:rPr>
-          <w:rFonts w:ascii="Roboto" w:eastAsia="Roboto" w:hAnsi="Roboto" w:cs="Roboto"/>
-          <w:color w:val="292929"/>
-        </w:rPr>
-        <w:t xml:space="preserve">We started with books data sourced from Kaggle, </w:t>
-      </w:r>
-      <w:proofErr w:type="gramStart"/>
-      <w:r>
-        <w:rPr>
-          <w:rFonts w:ascii="Roboto" w:eastAsia="Roboto" w:hAnsi="Roboto" w:cs="Roboto"/>
-          <w:color w:val="292929"/>
-        </w:rPr>
-        <w:t>it’s</w:t>
-      </w:r>
-      <w:proofErr w:type="gramEnd"/>
-      <w:r>
-        <w:rPr>
-          <w:rFonts w:ascii="Roboto" w:eastAsia="Roboto" w:hAnsi="Roboto" w:cs="Roboto"/>
-          <w:color w:val="292929"/>
-        </w:rPr>
-        <w:t xml:space="preserve"> a csv file with 40,890 rows and 20 columns. We chose to focus on the columns: </w:t>
-      </w:r>
-      <w:proofErr w:type="spellStart"/>
-      <w:r>
-        <w:rPr>
-          <w:rFonts w:ascii="Roboto" w:eastAsia="Roboto" w:hAnsi="Roboto" w:cs="Roboto"/>
-          <w:color w:val="292929"/>
-        </w:rPr>
-        <w:t>BookId</w:t>
-      </w:r>
-      <w:proofErr w:type="spellEnd"/>
-      <w:r>
-        <w:rPr>
-          <w:rFonts w:ascii="Roboto" w:eastAsia="Roboto" w:hAnsi="Roboto" w:cs="Roboto"/>
-          <w:color w:val="292929"/>
-        </w:rPr>
-        <w:t>,</w:t>
-      </w:r>
-      <w:r>
-        <w:rPr>
-          <w:rFonts w:ascii="Roboto" w:eastAsia="Roboto" w:hAnsi="Roboto" w:cs="Roboto"/>
-          <w:color w:val="292929"/>
-        </w:rPr>
-        <w:t xml:space="preserve"> </w:t>
-      </w:r>
-      <w:r>
-        <w:rPr>
-          <w:rFonts w:ascii="Roboto" w:eastAsia="Roboto" w:hAnsi="Roboto" w:cs="Roboto"/>
-          <w:color w:val="292929"/>
-        </w:rPr>
-        <w:t>Title</w:t>
-      </w:r>
-      <w:r>
-        <w:rPr>
-          <w:rFonts w:ascii="Roboto" w:eastAsia="Roboto" w:hAnsi="Roboto" w:cs="Roboto"/>
-          <w:color w:val="292929"/>
-        </w:rPr>
-        <w:t xml:space="preserve">, </w:t>
-      </w:r>
-      <w:proofErr w:type="spellStart"/>
-      <w:proofErr w:type="gramStart"/>
-      <w:r>
-        <w:rPr>
-          <w:rFonts w:ascii="Roboto" w:eastAsia="Roboto" w:hAnsi="Roboto" w:cs="Roboto"/>
-          <w:color w:val="292929"/>
-        </w:rPr>
-        <w:t>AuthorName</w:t>
-      </w:r>
-      <w:proofErr w:type="spellEnd"/>
-      <w:r>
-        <w:rPr>
-          <w:rFonts w:ascii="Roboto" w:eastAsia="Roboto" w:hAnsi="Roboto" w:cs="Roboto"/>
-          <w:color w:val="292929"/>
-        </w:rPr>
-        <w:t xml:space="preserve">,   </w:t>
-      </w:r>
-      <w:proofErr w:type="gramEnd"/>
-      <w:r>
-        <w:rPr>
-          <w:rFonts w:ascii="Roboto" w:eastAsia="Roboto" w:hAnsi="Roboto" w:cs="Roboto"/>
-          <w:color w:val="292929"/>
-        </w:rPr>
-        <w:t xml:space="preserve">                   </w:t>
-      </w:r>
-      <w:proofErr w:type="spellStart"/>
-      <w:r>
-        <w:rPr>
-          <w:rFonts w:ascii="Roboto" w:eastAsia="Roboto" w:hAnsi="Roboto" w:cs="Roboto"/>
-          <w:color w:val="292929"/>
-        </w:rPr>
-        <w:t>PublishYear</w:t>
-      </w:r>
-      <w:proofErr w:type="spellEnd"/>
-      <w:r>
-        <w:rPr>
-          <w:rFonts w:ascii="Roboto" w:eastAsia="Roboto" w:hAnsi="Roboto" w:cs="Roboto"/>
-          <w:color w:val="292929"/>
-        </w:rPr>
-        <w:t xml:space="preserve">, </w:t>
-      </w:r>
-      <w:proofErr w:type="spellStart"/>
-      <w:r>
-        <w:rPr>
-          <w:rFonts w:ascii="Roboto" w:eastAsia="Roboto" w:hAnsi="Roboto" w:cs="Roboto"/>
-          <w:color w:val="292929"/>
-        </w:rPr>
-        <w:t>PublishMonth</w:t>
-      </w:r>
-      <w:proofErr w:type="spellEnd"/>
-      <w:r>
-        <w:rPr>
-          <w:rFonts w:ascii="Roboto" w:eastAsia="Roboto" w:hAnsi="Roboto" w:cs="Roboto"/>
-          <w:color w:val="292929"/>
-        </w:rPr>
-        <w:t xml:space="preserve"> and </w:t>
-      </w:r>
-      <w:proofErr w:type="spellStart"/>
-      <w:r>
-        <w:rPr>
-          <w:rFonts w:ascii="Roboto" w:eastAsia="Roboto" w:hAnsi="Roboto" w:cs="Roboto"/>
-          <w:color w:val="292929"/>
-        </w:rPr>
-        <w:t>PublishD</w:t>
-      </w:r>
-      <w:r>
-        <w:rPr>
-          <w:rFonts w:ascii="Roboto" w:eastAsia="Roboto" w:hAnsi="Roboto" w:cs="Roboto"/>
-          <w:color w:val="292929"/>
-        </w:rPr>
-        <w:t>ay</w:t>
-      </w:r>
-      <w:proofErr w:type="spellEnd"/>
+        <w:rPr>
+          <w:rFonts w:ascii="Arial" w:eastAsia="Times New Roman" w:hAnsi="Arial" w:cs="Arial"/>
+        </w:rPr>
+      </w:pPr>
+    </w:p>
+    <w:p>
+      <w:pPr>
+        <w:pStyle w:val="ListParagraph"/>
+      </w:pPr>
+    </w:p>
+    <w:p>
+      <w:pPr>
+        <w:ind w:left="360"/>
+        <w:rPr>
+          <w:rFonts w:ascii="Roboto" w:eastAsia="Roboto" w:hAnsi="Roboto" w:cs="Roboto"/>
+          <w:color w:val="292929"/>
+        </w:rPr>
+      </w:pPr>
+      <w:r>
+        <w:rPr>
+          <w:rFonts w:ascii="Roboto" w:eastAsia="Roboto" w:hAnsi="Roboto" w:cs="Roboto"/>
+          <w:color w:val="292929"/>
+        </w:rPr>
+        <w:t>EXTRACT</w:t>
+      </w:r>
+    </w:p>
+    <w:p>
+      <w:pPr>
+        <w:ind w:left="360"/>
+        <w:rPr>
+          <w:rFonts w:ascii="Roboto" w:eastAsia="Roboto" w:hAnsi="Roboto" w:cs="Roboto"/>
+          <w:color w:val="292929"/>
+        </w:rPr>
+      </w:pPr>
+    </w:p>
+    <w:p>
+      <w:pPr>
+        <w:ind w:left="360"/>
+        <w:rPr>
+          <w:rFonts w:ascii="Roboto" w:eastAsia="Roboto" w:hAnsi="Roboto" w:cs="Roboto"/>
+          <w:color w:val="292929"/>
+        </w:rPr>
+      </w:pPr>
+      <w:r>
+        <w:rPr>
+          <w:rFonts w:ascii="Roboto" w:eastAsia="Roboto" w:hAnsi="Roboto" w:cs="Roboto"/>
+          <w:color w:val="292929"/>
+        </w:rPr>
+        <w:t xml:space="preserve">We </w:t>
+      </w:r>
+      <w:r>
+        <w:rPr>
+          <w:rFonts w:ascii="Roboto" w:eastAsia="Roboto" w:hAnsi="Roboto" w:cs="Roboto"/>
+          <w:color w:val="292929"/>
+        </w:rPr>
+        <w:t>used</w:t>
+      </w:r>
+      <w:r>
+        <w:rPr>
+          <w:rFonts w:ascii="Roboto" w:eastAsia="Roboto" w:hAnsi="Roboto" w:cs="Roboto"/>
+          <w:color w:val="292929"/>
+        </w:rPr>
+        <w:t xml:space="preserve"> the books data (book900k-1000k.csv) from Kaggle. It’s a csv file with over 40k rows and 20 columns</w:t>
+      </w:r>
+      <w:r>
+        <w:rPr>
+          <w:rFonts w:ascii="Roboto" w:eastAsia="Roboto" w:hAnsi="Roboto" w:cs="Roboto"/>
+          <w:color w:val="292929"/>
+        </w:rPr>
+        <w:t xml:space="preserve"> that content lot of information </w:t>
+      </w:r>
+      <w:r>
+        <w:rPr>
+          <w:rFonts w:ascii="Roboto" w:eastAsia="Roboto" w:hAnsi="Roboto" w:cs="Roboto"/>
+          <w:color w:val="292929"/>
+        </w:rPr>
+        <w:t>and a good starting point for us.</w:t>
+      </w:r>
+    </w:p>
+    <w:p>
+      <w:pPr>
+        <w:ind w:left="360"/>
+        <w:rPr>
+          <w:rFonts w:ascii="Roboto" w:eastAsia="Roboto" w:hAnsi="Roboto" w:cs="Roboto"/>
+          <w:color w:val="292929"/>
+        </w:rPr>
+      </w:pPr>
+    </w:p>
+    <w:p>
+      <w:pPr>
+        <w:ind w:left="360"/>
+        <w:rPr>
+          <w:rFonts w:ascii="Roboto" w:eastAsia="Roboto" w:hAnsi="Roboto" w:cs="Roboto"/>
+          <w:color w:val="292929"/>
+        </w:rPr>
+      </w:pPr>
+      <w:r>
+        <w:rPr>
+          <w:rFonts w:ascii="Roboto" w:eastAsia="Roboto" w:hAnsi="Roboto" w:cs="Roboto"/>
+          <w:color w:val="292929"/>
+        </w:rPr>
+        <w:t>We also used the bestsellers with categories data to create the API request (from Goodreads API) about information about authors</w:t>
+      </w:r>
       <w:r>
         <w:rPr>
           <w:rFonts w:ascii="Roboto" w:eastAsia="Roboto" w:hAnsi="Roboto" w:cs="Roboto"/>
@@ -575,178 +445,525 @@
           <w:rFonts w:ascii="Roboto" w:eastAsia="Roboto" w:hAnsi="Roboto" w:cs="Roboto"/>
           <w:color w:val="292929"/>
         </w:rPr>
-        <w:t xml:space="preserve">Created a new </w:t>
-      </w:r>
-      <w:proofErr w:type="gramStart"/>
-      <w:r>
-        <w:rPr>
-          <w:rFonts w:ascii="Roboto" w:eastAsia="Roboto" w:hAnsi="Roboto" w:cs="Roboto"/>
-          <w:color w:val="292929"/>
-        </w:rPr>
-        <w:t>authors</w:t>
-      </w:r>
-      <w:proofErr w:type="gramEnd"/>
-      <w:r>
-        <w:rPr>
-          <w:rFonts w:ascii="Roboto" w:eastAsia="Roboto" w:hAnsi="Roboto" w:cs="Roboto"/>
-          <w:color w:val="292929"/>
-        </w:rPr>
-        <w:t xml:space="preserve"> table using the </w:t>
-      </w:r>
-      <w:proofErr w:type="spellStart"/>
-      <w:r>
-        <w:rPr>
-          <w:rFonts w:ascii="Roboto" w:eastAsia="Roboto" w:hAnsi="Roboto" w:cs="Roboto"/>
-          <w:color w:val="292929"/>
-        </w:rPr>
-        <w:t>AuthorName</w:t>
-      </w:r>
-      <w:proofErr w:type="spellEnd"/>
-      <w:r>
-        <w:rPr>
-          <w:rFonts w:ascii="Roboto" w:eastAsia="Roboto" w:hAnsi="Roboto" w:cs="Roboto"/>
-          <w:color w:val="292929"/>
-        </w:rPr>
-        <w:t xml:space="preserve"> to pull from API and parse the data to include more detail information about an author, such as </w:t>
-      </w:r>
-      <w:proofErr w:type="spellStart"/>
-      <w:r>
-        <w:rPr>
-          <w:rFonts w:ascii="Roboto" w:eastAsia="Roboto" w:hAnsi="Roboto" w:cs="Roboto"/>
-          <w:color w:val="292929"/>
-        </w:rPr>
-        <w:t>AuthorId</w:t>
-      </w:r>
-      <w:proofErr w:type="spellEnd"/>
-      <w:r>
-        <w:rPr>
-          <w:rFonts w:ascii="Roboto" w:eastAsia="Roboto" w:hAnsi="Roboto" w:cs="Roboto"/>
-          <w:color w:val="292929"/>
-        </w:rPr>
-        <w:t>, Gender, Hometown and books written by those authors.</w:t>
-      </w:r>
-    </w:p>
-    <w:p>
-      <w:pPr>
-        <w:ind w:left="360"/>
-        <w:rPr>
-          <w:rFonts w:ascii="Roboto" w:eastAsia="Roboto" w:hAnsi="Roboto" w:cs="Roboto"/>
-          <w:color w:val="292929"/>
-        </w:rPr>
-      </w:pPr>
-    </w:p>
-    <w:p>
-      <w:pPr>
-        <w:ind w:left="360"/>
-        <w:rPr>
-          <w:rFonts w:ascii="Roboto" w:eastAsia="Roboto" w:hAnsi="Roboto" w:cs="Roboto"/>
-          <w:color w:val="292929"/>
-        </w:rPr>
-      </w:pPr>
-      <w:r>
-        <w:rPr>
-          <w:rFonts w:ascii="Roboto" w:eastAsia="Roboto" w:hAnsi="Roboto" w:cs="Roboto"/>
-          <w:color w:val="292929"/>
-        </w:rPr>
-        <w:t xml:space="preserve">Created </w:t>
-      </w:r>
-      <w:proofErr w:type="spellStart"/>
-      <w:r>
-        <w:rPr>
-          <w:rFonts w:ascii="Roboto" w:eastAsia="Roboto" w:hAnsi="Roboto" w:cs="Roboto"/>
-          <w:color w:val="292929"/>
-        </w:rPr>
-        <w:t>author_book</w:t>
-      </w:r>
-      <w:proofErr w:type="spellEnd"/>
-      <w:r>
-        <w:rPr>
-          <w:rFonts w:ascii="Roboto" w:eastAsia="Roboto" w:hAnsi="Roboto" w:cs="Roboto"/>
-          <w:color w:val="292929"/>
-        </w:rPr>
-        <w:t xml:space="preserve"> table including </w:t>
-      </w:r>
-      <w:proofErr w:type="spellStart"/>
-      <w:r>
-        <w:rPr>
-          <w:rFonts w:ascii="Roboto" w:eastAsia="Roboto" w:hAnsi="Roboto" w:cs="Roboto"/>
-          <w:color w:val="292929"/>
-        </w:rPr>
-        <w:t>AuthorId</w:t>
-      </w:r>
-      <w:proofErr w:type="spellEnd"/>
-      <w:r>
-        <w:rPr>
-          <w:rFonts w:ascii="Roboto" w:eastAsia="Roboto" w:hAnsi="Roboto" w:cs="Roboto"/>
-          <w:color w:val="292929"/>
-        </w:rPr>
-        <w:t xml:space="preserve">, </w:t>
-      </w:r>
-      <w:proofErr w:type="spellStart"/>
-      <w:r>
-        <w:rPr>
-          <w:rFonts w:ascii="Roboto" w:eastAsia="Roboto" w:hAnsi="Roboto" w:cs="Roboto"/>
-          <w:color w:val="292929"/>
-        </w:rPr>
-        <w:t>BookId</w:t>
-      </w:r>
-      <w:proofErr w:type="spellEnd"/>
-      <w:r>
-        <w:rPr>
-          <w:rFonts w:ascii="Roboto" w:eastAsia="Roboto" w:hAnsi="Roboto" w:cs="Roboto"/>
-          <w:color w:val="292929"/>
-        </w:rPr>
-        <w:t xml:space="preserve"> and </w:t>
-      </w:r>
-      <w:proofErr w:type="spellStart"/>
-      <w:r>
-        <w:rPr>
-          <w:rFonts w:ascii="Roboto" w:eastAsia="Roboto" w:hAnsi="Roboto" w:cs="Roboto"/>
-          <w:color w:val="292929"/>
-        </w:rPr>
-        <w:t>BestSeller</w:t>
-      </w:r>
-      <w:proofErr w:type="spellEnd"/>
-      <w:r>
-        <w:rPr>
-          <w:rFonts w:ascii="Roboto" w:eastAsia="Roboto" w:hAnsi="Roboto" w:cs="Roboto"/>
-          <w:color w:val="292929"/>
-        </w:rPr>
-        <w:t xml:space="preserve"> (to determine whether a book title is one of the best seller books.</w:t>
-      </w:r>
-    </w:p>
-    <w:p>
-      <w:pPr>
-        <w:ind w:left="360"/>
-        <w:rPr>
-          <w:rFonts w:ascii="Roboto" w:eastAsia="Roboto" w:hAnsi="Roboto" w:cs="Roboto"/>
-          <w:color w:val="292929"/>
-        </w:rPr>
-      </w:pPr>
-    </w:p>
-    <w:p>
-      <w:pPr>
-        <w:ind w:left="360"/>
-        <w:rPr>
-          <w:rFonts w:ascii="Roboto" w:eastAsia="Roboto" w:hAnsi="Roboto" w:cs="Roboto"/>
-          <w:color w:val="292929"/>
-        </w:rPr>
-      </w:pPr>
-    </w:p>
-    <w:p>
-      <w:pPr>
-        <w:ind w:left="360"/>
-        <w:rPr>
-          <w:rFonts w:ascii="Roboto" w:eastAsia="Roboto" w:hAnsi="Roboto" w:cs="Roboto"/>
-          <w:color w:val="292929"/>
-        </w:rPr>
-      </w:pPr>
-      <w:r>
-        <w:rPr>
-          <w:rFonts w:ascii="Roboto" w:eastAsia="Roboto" w:hAnsi="Roboto" w:cs="Roboto"/>
-          <w:color w:val="292929"/>
-        </w:rPr>
-        <w:t>Load</w:t>
+        <w:t>TRANSFORM</w:t>
+      </w:r>
+    </w:p>
+    <w:p>
+      <w:pPr>
+        <w:ind w:left="360"/>
+        <w:rPr>
+          <w:rFonts w:ascii="Roboto" w:eastAsia="Roboto" w:hAnsi="Roboto" w:cs="Roboto"/>
+          <w:color w:val="292929"/>
+        </w:rPr>
+      </w:pPr>
+    </w:p>
+    <w:p>
+      <w:pPr>
+        <w:pStyle w:val="ListParagraph"/>
+        <w:ind w:left="360"/>
+        <w:rPr>
+          <w:rFonts w:ascii="Roboto" w:eastAsia="Roboto" w:hAnsi="Roboto" w:cs="Roboto"/>
+          <w:color w:val="292929"/>
+        </w:rPr>
+      </w:pPr>
+      <w:r>
+        <w:rPr>
+          <w:rFonts w:ascii="Roboto" w:eastAsia="Roboto" w:hAnsi="Roboto" w:cs="Roboto"/>
+          <w:color w:val="292929"/>
+        </w:rPr>
+        <w:t>Having found the books dataset on Kaggle, we have chosen to make more information relating to book</w:t>
+      </w:r>
+      <w:r>
+        <w:rPr>
+          <w:rFonts w:ascii="Roboto" w:eastAsia="Roboto" w:hAnsi="Roboto" w:cs="Roboto"/>
+          <w:color w:val="292929"/>
+        </w:rPr>
+        <w:t>s</w:t>
+      </w:r>
+      <w:r>
+        <w:rPr>
+          <w:rFonts w:ascii="Roboto" w:eastAsia="Roboto" w:hAnsi="Roboto" w:cs="Roboto"/>
+          <w:color w:val="292929"/>
+        </w:rPr>
+        <w:t xml:space="preserve"> available for inquiries, such as finding </w:t>
+      </w:r>
+      <w:r>
+        <w:rPr>
+          <w:rFonts w:ascii="Arial" w:hAnsi="Arial" w:cs="Arial"/>
+          <w:lang w:val="en-US"/>
+        </w:rPr>
+        <w:t xml:space="preserve">the most popular book titles (bestsellers title by year), the highest-rated books, recently released titles, etc. For books table, 11 columns were removed and cleaned up/convert to suitable forms. The focused columns are </w:t>
+      </w:r>
+      <w:r>
+        <w:rPr>
+          <w:rFonts w:ascii="Roboto" w:eastAsia="Roboto" w:hAnsi="Roboto" w:cs="Roboto"/>
+          <w:color w:val="292929"/>
+        </w:rPr>
+        <w:t>BookId, Title,</w:t>
+      </w:r>
+      <w:r>
+        <w:rPr>
+          <w:rFonts w:ascii="Roboto" w:eastAsia="Roboto" w:hAnsi="Roboto" w:cs="Roboto"/>
+          <w:color w:val="292929"/>
+        </w:rPr>
+        <w:t xml:space="preserve"> Rating,</w:t>
+      </w:r>
+      <w:r>
+        <w:rPr>
+          <w:rFonts w:ascii="Roboto" w:eastAsia="Roboto" w:hAnsi="Roboto" w:cs="Roboto"/>
+          <w:color w:val="292929"/>
+        </w:rPr>
+        <w:t xml:space="preserve"> ISBN,</w:t>
+      </w:r>
+    </w:p>
+    <w:p>
+      <w:pPr>
+        <w:pStyle w:val="ListParagraph"/>
+        <w:ind w:left="360"/>
+        <w:rPr>
+          <w:rFonts w:ascii="Roboto" w:eastAsia="Roboto" w:hAnsi="Roboto" w:cs="Roboto"/>
+          <w:color w:val="292929"/>
+        </w:rPr>
+      </w:pPr>
+      <w:r>
+        <w:rPr>
+          <w:rFonts w:ascii="Roboto" w:eastAsia="Roboto" w:hAnsi="Roboto" w:cs="Roboto"/>
+          <w:color w:val="292929"/>
+        </w:rPr>
+        <w:t>PublishY, PublishM, PublishD and Language.</w:t>
+      </w:r>
+    </w:p>
+    <w:p>
+      <w:pPr>
+        <w:pStyle w:val="ListParagraph"/>
+        <w:ind w:left="360"/>
+        <w:rPr>
+          <w:rFonts w:ascii="Roboto" w:eastAsia="Roboto" w:hAnsi="Roboto" w:cs="Roboto"/>
+          <w:color w:val="292929"/>
+        </w:rPr>
+      </w:pPr>
+    </w:p>
+    <w:p>
+      <w:pPr>
+        <w:pStyle w:val="ListParagraph"/>
+        <w:ind w:left="360"/>
+        <w:rPr>
+          <w:rFonts w:ascii="Roboto" w:eastAsia="Roboto" w:hAnsi="Roboto" w:cs="Roboto"/>
+          <w:color w:val="292929"/>
+        </w:rPr>
+      </w:pPr>
+      <w:r>
+        <w:rPr>
+          <w:rFonts w:ascii="Roboto" w:eastAsia="Roboto" w:hAnsi="Roboto" w:cs="Roboto"/>
+          <w:color w:val="292929"/>
+        </w:rPr>
+        <w:t xml:space="preserve">We have pulled API about author information from Goodreads API. The data is in XML file so we converted into dataframe using Jupyter notebook and created an authors table that includes AuthorId, AuthorName, Gender, and Hometown. </w:t>
+      </w:r>
+      <w:r>
+        <w:rPr>
+          <w:rFonts w:ascii="Roboto" w:eastAsia="Roboto" w:hAnsi="Roboto" w:cs="Roboto"/>
+          <w:color w:val="292929"/>
+        </w:rPr>
+        <w:t>At present, t</w:t>
+      </w:r>
+      <w:r>
+        <w:rPr>
+          <w:rFonts w:ascii="Roboto" w:eastAsia="Roboto" w:hAnsi="Roboto" w:cs="Roboto"/>
+          <w:color w:val="292929"/>
+        </w:rPr>
+        <w:t>he</w:t>
+      </w:r>
+      <w:r>
+        <w:rPr>
+          <w:rFonts w:ascii="Roboto" w:eastAsia="Roboto" w:hAnsi="Roboto" w:cs="Roboto"/>
+          <w:color w:val="292929"/>
+        </w:rPr>
+        <w:t xml:space="preserve"> authors</w:t>
+      </w:r>
+      <w:r>
+        <w:rPr>
+          <w:rFonts w:ascii="Roboto" w:eastAsia="Roboto" w:hAnsi="Roboto" w:cs="Roboto"/>
+          <w:color w:val="292929"/>
+        </w:rPr>
+        <w:t xml:space="preserve"> table </w:t>
+      </w:r>
+      <w:r>
+        <w:rPr>
+          <w:rFonts w:ascii="Roboto" w:eastAsia="Roboto" w:hAnsi="Roboto" w:cs="Roboto"/>
+          <w:color w:val="292929"/>
+        </w:rPr>
+        <w:t>has 244 records.</w:t>
+      </w:r>
+    </w:p>
+    <w:p>
+      <w:pPr>
+        <w:pStyle w:val="ListParagraph"/>
+        <w:ind w:left="360"/>
+        <w:rPr>
+          <w:rFonts w:ascii="Roboto" w:eastAsia="Roboto" w:hAnsi="Roboto" w:cs="Roboto"/>
+          <w:color w:val="292929"/>
+        </w:rPr>
+      </w:pPr>
+      <w:r>
+        <w:rPr>
+          <w:rFonts w:ascii="Roboto" w:eastAsia="Roboto" w:hAnsi="Roboto" w:cs="Roboto"/>
+          <w:noProof/>
+          <w:color w:val="292929"/>
+        </w:rPr>
+        <w:lastRenderedPageBreak/>
+        <w:drawing>
+          <wp:inline distT="0" distB="0" distL="0" distR="0" wp14:anchorId="28BC0F5E" wp14:editId="398D6124">
+            <wp:extent cx="5943600" cy="3885565"/>
+            <wp:effectExtent l="0" t="0" r="0" b="635"/>
+            <wp:docPr id="3" name="Picture 3"/>
+            <wp:cNvGraphicFramePr>
+              <a:graphicFrameLocks xmlns:a="http://schemas.openxmlformats.org/drawingml/2006/main" noChangeAspect="1"/>
+            </wp:cNvGraphicFramePr>
+            <a:graphic xmlns:a="http://schemas.openxmlformats.org/drawingml/2006/main">
+              <a:graphicData uri="http://schemas.openxmlformats.org/drawingml/2006/picture">
+                <pic:pic xmlns:pic="http://schemas.openxmlformats.org/drawingml/2006/picture">
+                  <pic:nvPicPr>
+                    <pic:cNvPr id="3" name="Picture 3"/>
+                    <pic:cNvPicPr/>
+                  </pic:nvPicPr>
+                  <pic:blipFill>
+                    <a:blip r:embed="rId8">
+                      <a:extLst>
+                        <a:ext uri="{28A0092B-C50C-407E-A947-70E740481C1C}">
+                          <a14:useLocalDpi xmlns:a14="http://schemas.microsoft.com/office/drawing/2010/main" val="0"/>
+                        </a:ext>
+                      </a:extLst>
+                    </a:blip>
+                    <a:stretch>
+                      <a:fillRect/>
+                    </a:stretch>
+                  </pic:blipFill>
+                  <pic:spPr>
+                    <a:xfrm>
+                      <a:off x="0" y="0"/>
+                      <a:ext cx="5943600" cy="3885565"/>
+                    </a:xfrm>
+                    <a:prstGeom prst="rect">
+                      <a:avLst/>
+                    </a:prstGeom>
+                  </pic:spPr>
+                </pic:pic>
+              </a:graphicData>
+            </a:graphic>
+          </wp:inline>
+        </w:drawing>
+      </w:r>
+    </w:p>
+    <w:p>
+      <w:pPr>
+        <w:pStyle w:val="ListParagraph"/>
+        <w:ind w:left="360"/>
+        <w:rPr>
+          <w:rFonts w:ascii="Roboto" w:eastAsia="Roboto" w:hAnsi="Roboto" w:cs="Roboto"/>
+          <w:color w:val="292929"/>
+        </w:rPr>
+      </w:pPr>
+      <w:r>
+        <w:rPr>
+          <w:rFonts w:ascii="Roboto" w:eastAsia="Roboto" w:hAnsi="Roboto" w:cs="Roboto"/>
+          <w:color w:val="292929"/>
+        </w:rPr>
+        <w:br/>
+      </w:r>
+      <w:r>
+        <w:rPr>
+          <w:rFonts w:ascii="Roboto" w:eastAsia="Roboto" w:hAnsi="Roboto" w:cs="Roboto"/>
+          <w:noProof/>
+          <w:color w:val="292929"/>
+        </w:rPr>
+        <w:drawing>
+          <wp:inline distT="0" distB="0" distL="0" distR="0" wp14:anchorId="74DF2FC6" wp14:editId="698AA734">
+            <wp:extent cx="3854648" cy="1701887"/>
+            <wp:effectExtent l="0" t="0" r="0" b="0"/>
+            <wp:docPr id="1" name="Picture 1"/>
+            <wp:cNvGraphicFramePr>
+              <a:graphicFrameLocks xmlns:a="http://schemas.openxmlformats.org/drawingml/2006/main" noChangeAspect="1"/>
+            </wp:cNvGraphicFramePr>
+            <a:graphic xmlns:a="http://schemas.openxmlformats.org/drawingml/2006/main">
+              <a:graphicData uri="http://schemas.openxmlformats.org/drawingml/2006/picture">
+                <pic:pic xmlns:pic="http://schemas.openxmlformats.org/drawingml/2006/picture">
+                  <pic:nvPicPr>
+                    <pic:cNvPr id="1" name="Picture 1"/>
+                    <pic:cNvPicPr/>
+                  </pic:nvPicPr>
+                  <pic:blipFill>
+                    <a:blip r:embed="rId9">
+                      <a:extLst>
+                        <a:ext uri="{28A0092B-C50C-407E-A947-70E740481C1C}">
+                          <a14:useLocalDpi xmlns:a14="http://schemas.microsoft.com/office/drawing/2010/main" val="0"/>
+                        </a:ext>
+                      </a:extLst>
+                    </a:blip>
+                    <a:stretch>
+                      <a:fillRect/>
+                    </a:stretch>
+                  </pic:blipFill>
+                  <pic:spPr>
+                    <a:xfrm>
+                      <a:off x="0" y="0"/>
+                      <a:ext cx="3854648" cy="1701887"/>
+                    </a:xfrm>
+                    <a:prstGeom prst="rect">
+                      <a:avLst/>
+                    </a:prstGeom>
+                  </pic:spPr>
+                </pic:pic>
+              </a:graphicData>
+            </a:graphic>
+          </wp:inline>
+        </w:drawing>
+      </w:r>
+    </w:p>
+    <w:p>
+      <w:pPr>
+        <w:rPr>
+          <w:rFonts w:ascii="Roboto" w:eastAsia="Roboto" w:hAnsi="Roboto" w:cs="Roboto"/>
+          <w:color w:val="292929"/>
+        </w:rPr>
+      </w:pPr>
+    </w:p>
+    <w:p>
+      <w:pPr>
+        <w:ind w:left="360"/>
+        <w:rPr>
+          <w:rFonts w:ascii="Roboto" w:eastAsia="Roboto" w:hAnsi="Roboto" w:cs="Roboto"/>
+          <w:color w:val="292929"/>
+        </w:rPr>
+      </w:pPr>
+    </w:p>
+    <w:p>
+      <w:pPr>
+        <w:ind w:left="360"/>
+        <w:rPr>
+          <w:rFonts w:ascii="Roboto" w:eastAsia="Roboto" w:hAnsi="Roboto" w:cs="Roboto"/>
+          <w:color w:val="292929"/>
+        </w:rPr>
+      </w:pPr>
+      <w:r>
+        <w:rPr>
+          <w:rFonts w:ascii="Roboto" w:eastAsia="Roboto" w:hAnsi="Roboto" w:cs="Roboto"/>
+          <w:color w:val="292929"/>
+        </w:rPr>
+        <w:t>We then processed and merged the data from books data, bestseller data, authors table (created above) to c</w:t>
+      </w:r>
+      <w:r>
+        <w:rPr>
+          <w:rFonts w:ascii="Roboto" w:eastAsia="Roboto" w:hAnsi="Roboto" w:cs="Roboto"/>
+          <w:color w:val="292929"/>
+        </w:rPr>
+        <w:t xml:space="preserve">reated </w:t>
+      </w:r>
+      <w:r>
+        <w:rPr>
+          <w:rFonts w:ascii="Roboto" w:eastAsia="Roboto" w:hAnsi="Roboto" w:cs="Roboto"/>
+          <w:color w:val="292929"/>
+        </w:rPr>
+        <w:t xml:space="preserve">an </w:t>
+      </w:r>
+      <w:r>
+        <w:rPr>
+          <w:rFonts w:ascii="Roboto" w:eastAsia="Roboto" w:hAnsi="Roboto" w:cs="Roboto"/>
+          <w:color w:val="292929"/>
+        </w:rPr>
+        <w:t xml:space="preserve">author_book </w:t>
+      </w:r>
+      <w:r>
+        <w:rPr>
+          <w:rFonts w:ascii="Roboto" w:eastAsia="Roboto" w:hAnsi="Roboto" w:cs="Roboto"/>
+          <w:color w:val="292929"/>
+        </w:rPr>
+        <w:t>dataframe to make correlation between author and book adding</w:t>
+      </w:r>
+      <w:r>
+        <w:rPr>
+          <w:rFonts w:ascii="Roboto" w:eastAsia="Roboto" w:hAnsi="Roboto" w:cs="Roboto"/>
+          <w:color w:val="292929"/>
+        </w:rPr>
+        <w:t xml:space="preserve"> BestSeller</w:t>
+      </w:r>
+      <w:r>
+        <w:rPr>
+          <w:rFonts w:ascii="Roboto" w:eastAsia="Roboto" w:hAnsi="Roboto" w:cs="Roboto"/>
+          <w:color w:val="292929"/>
+        </w:rPr>
+        <w:t xml:space="preserve"> feature</w:t>
+      </w:r>
+      <w:r>
+        <w:rPr>
+          <w:rFonts w:ascii="Roboto" w:eastAsia="Roboto" w:hAnsi="Roboto" w:cs="Roboto"/>
+          <w:color w:val="292929"/>
+        </w:rPr>
+        <w:t xml:space="preserve"> (to determine whether a book title is one of the bestseller books.</w:t>
+      </w:r>
+    </w:p>
+    <w:p>
+      <w:pPr>
+        <w:ind w:left="360"/>
+        <w:rPr>
+          <w:rFonts w:ascii="Roboto" w:eastAsia="Roboto" w:hAnsi="Roboto" w:cs="Roboto"/>
+          <w:color w:val="292929"/>
+        </w:rPr>
+      </w:pPr>
+      <w:r>
+        <w:rPr>
+          <w:rFonts w:ascii="Roboto" w:eastAsia="Roboto" w:hAnsi="Roboto" w:cs="Roboto"/>
+          <w:noProof/>
+          <w:color w:val="292929"/>
+        </w:rPr>
+        <w:lastRenderedPageBreak/>
+        <w:drawing>
+          <wp:inline distT="0" distB="0" distL="0" distR="0" wp14:anchorId="4EA59125" wp14:editId="55FB6F66">
+            <wp:extent cx="5302523" cy="4026107"/>
+            <wp:effectExtent l="0" t="0" r="0" b="0"/>
+            <wp:docPr id="4" name="Picture 4"/>
+            <wp:cNvGraphicFramePr>
+              <a:graphicFrameLocks xmlns:a="http://schemas.openxmlformats.org/drawingml/2006/main" noChangeAspect="1"/>
+            </wp:cNvGraphicFramePr>
+            <a:graphic xmlns:a="http://schemas.openxmlformats.org/drawingml/2006/main">
+              <a:graphicData uri="http://schemas.openxmlformats.org/drawingml/2006/picture">
+                <pic:pic xmlns:pic="http://schemas.openxmlformats.org/drawingml/2006/picture">
+                  <pic:nvPicPr>
+                    <pic:cNvPr id="4" name="Picture 4"/>
+                    <pic:cNvPicPr/>
+                  </pic:nvPicPr>
+                  <pic:blipFill>
+                    <a:blip r:embed="rId10">
+                      <a:extLst>
+                        <a:ext uri="{28A0092B-C50C-407E-A947-70E740481C1C}">
+                          <a14:useLocalDpi xmlns:a14="http://schemas.microsoft.com/office/drawing/2010/main" val="0"/>
+                        </a:ext>
+                      </a:extLst>
+                    </a:blip>
+                    <a:stretch>
+                      <a:fillRect/>
+                    </a:stretch>
+                  </pic:blipFill>
+                  <pic:spPr>
+                    <a:xfrm>
+                      <a:off x="0" y="0"/>
+                      <a:ext cx="5302523" cy="4026107"/>
+                    </a:xfrm>
+                    <a:prstGeom prst="rect">
+                      <a:avLst/>
+                    </a:prstGeom>
+                  </pic:spPr>
+                </pic:pic>
+              </a:graphicData>
+            </a:graphic>
+          </wp:inline>
+        </w:drawing>
+      </w:r>
+    </w:p>
+    <w:p>
+      <w:pPr>
+        <w:ind w:left="360"/>
+        <w:rPr>
+          <w:rFonts w:ascii="Roboto" w:eastAsia="Roboto" w:hAnsi="Roboto" w:cs="Roboto"/>
+          <w:color w:val="292929"/>
+        </w:rPr>
+      </w:pPr>
+    </w:p>
+    <w:p>
+      <w:pPr>
+        <w:ind w:left="360"/>
+        <w:rPr>
+          <w:rFonts w:ascii="Roboto" w:eastAsia="Roboto" w:hAnsi="Roboto" w:cs="Roboto"/>
+          <w:color w:val="292929"/>
+        </w:rPr>
+      </w:pPr>
+      <w:r>
+        <w:rPr>
+          <w:rFonts w:ascii="Roboto" w:eastAsia="Roboto" w:hAnsi="Roboto" w:cs="Roboto"/>
+          <w:noProof/>
+          <w:color w:val="292929"/>
+        </w:rPr>
+        <w:drawing>
+          <wp:inline distT="0" distB="0" distL="0" distR="0" wp14:anchorId="7414E30F" wp14:editId="1CF91998">
+            <wp:extent cx="3238666" cy="1473276"/>
+            <wp:effectExtent l="0" t="0" r="0" b="0"/>
+            <wp:docPr id="2" name="Picture 2"/>
+            <wp:cNvGraphicFramePr>
+              <a:graphicFrameLocks xmlns:a="http://schemas.openxmlformats.org/drawingml/2006/main" noChangeAspect="1"/>
+            </wp:cNvGraphicFramePr>
+            <a:graphic xmlns:a="http://schemas.openxmlformats.org/drawingml/2006/main">
+              <a:graphicData uri="http://schemas.openxmlformats.org/drawingml/2006/picture">
+                <pic:pic xmlns:pic="http://schemas.openxmlformats.org/drawingml/2006/picture">
+                  <pic:nvPicPr>
+                    <pic:cNvPr id="2" name="Picture 2"/>
+                    <pic:cNvPicPr/>
+                  </pic:nvPicPr>
+                  <pic:blipFill>
+                    <a:blip r:embed="rId11">
+                      <a:extLst>
+                        <a:ext uri="{28A0092B-C50C-407E-A947-70E740481C1C}">
+                          <a14:useLocalDpi xmlns:a14="http://schemas.microsoft.com/office/drawing/2010/main" val="0"/>
+                        </a:ext>
+                      </a:extLst>
+                    </a:blip>
+                    <a:stretch>
+                      <a:fillRect/>
+                    </a:stretch>
+                  </pic:blipFill>
+                  <pic:spPr>
+                    <a:xfrm>
+                      <a:off x="0" y="0"/>
+                      <a:ext cx="3238666" cy="1473276"/>
+                    </a:xfrm>
+                    <a:prstGeom prst="rect">
+                      <a:avLst/>
+                    </a:prstGeom>
+                  </pic:spPr>
+                </pic:pic>
+              </a:graphicData>
+            </a:graphic>
+          </wp:inline>
+        </w:drawing>
+      </w:r>
+    </w:p>
+    <w:p>
+      <w:pPr>
+        <w:ind w:left="360"/>
+        <w:rPr>
+          <w:rFonts w:ascii="Roboto" w:eastAsia="Roboto" w:hAnsi="Roboto" w:cs="Roboto"/>
+          <w:color w:val="292929"/>
+        </w:rPr>
+      </w:pPr>
+    </w:p>
+    <w:p>
+      <w:pPr>
+        <w:ind w:left="360"/>
+        <w:rPr>
+          <w:rFonts w:ascii="Roboto" w:eastAsia="Roboto" w:hAnsi="Roboto" w:cs="Roboto"/>
+          <w:color w:val="292929"/>
+        </w:rPr>
+      </w:pPr>
+    </w:p>
+    <w:p>
+      <w:pPr>
+        <w:ind w:left="360"/>
+        <w:rPr>
+          <w:rFonts w:ascii="Roboto" w:eastAsia="Roboto" w:hAnsi="Roboto" w:cs="Roboto"/>
+          <w:color w:val="292929"/>
+        </w:rPr>
+      </w:pPr>
+      <w:r>
+        <w:rPr>
+          <w:rFonts w:ascii="Roboto" w:eastAsia="Roboto" w:hAnsi="Roboto" w:cs="Roboto"/>
+          <w:color w:val="292929"/>
+        </w:rPr>
+        <w:t>L</w:t>
+      </w:r>
+      <w:r>
+        <w:rPr>
+          <w:rFonts w:ascii="Roboto" w:eastAsia="Roboto" w:hAnsi="Roboto" w:cs="Roboto"/>
+          <w:color w:val="292929"/>
+        </w:rPr>
+        <w:t>OAD</w:t>
       </w:r>
     </w:p>
     <w:p>
@@ -791,22 +1008,227 @@
         </w:rPr>
         <w:t>.</w:t>
       </w:r>
-    </w:p>
-    <w:p>
-      <w:pPr>
-        <w:rPr>
-          <w:rFonts w:ascii="Roboto" w:eastAsia="Roboto" w:hAnsi="Roboto" w:cs="Roboto"/>
-          <w:color w:val="292929"/>
-          <w:highlight w:val="white"/>
-        </w:rPr>
-      </w:pPr>
-    </w:p>
-    <w:p>
-      <w:pPr>
-        <w:rPr>
-          <w:rFonts w:ascii="Roboto" w:eastAsia="Roboto" w:hAnsi="Roboto" w:cs="Roboto"/>
-          <w:color w:val="292929"/>
-          <w:highlight w:val="white"/>
+      <w:r>
+        <w:rPr>
+          <w:rFonts w:ascii="Roboto" w:eastAsia="Roboto" w:hAnsi="Roboto" w:cs="Roboto"/>
+          <w:color w:val="292929"/>
+        </w:rPr>
+        <w:t xml:space="preserve"> After that, we have tested out with some queries as below.</w:t>
+      </w:r>
+    </w:p>
+    <w:p>
+      <w:pPr>
+        <w:ind w:left="360"/>
+        <w:rPr>
+          <w:rFonts w:ascii="Roboto" w:eastAsia="Roboto" w:hAnsi="Roboto" w:cs="Roboto"/>
+          <w:color w:val="292929"/>
+        </w:rPr>
+      </w:pPr>
+    </w:p>
+    <w:p>
+      <w:pPr>
+        <w:ind w:left="360"/>
+        <w:rPr>
+          <w:rFonts w:ascii="Roboto" w:eastAsia="Roboto" w:hAnsi="Roboto" w:cs="Roboto"/>
+          <w:color w:val="292929"/>
+        </w:rPr>
+      </w:pPr>
+      <w:r>
+        <w:rPr>
+          <w:rFonts w:ascii="Roboto" w:eastAsia="Roboto" w:hAnsi="Roboto" w:cs="Roboto"/>
+          <w:color w:val="292929"/>
+        </w:rPr>
+        <w:t>In summary, based on our observation and finding, there are multiple books dataset available. However, the data format is vastly different and still much of missing data (null value), which we can further update a long the way. Applying Postgresql to store database about books would be an alternative to present data in a better data structure for inquiries.</w:t>
+      </w:r>
+    </w:p>
+    <w:p>
+      <w:pPr>
+        <w:ind w:left="360"/>
+        <w:rPr>
+          <w:rFonts w:ascii="Roboto" w:eastAsia="Roboto" w:hAnsi="Roboto" w:cs="Roboto"/>
+          <w:color w:val="292929"/>
+        </w:rPr>
+      </w:pPr>
+    </w:p>
+    <w:p>
+      <w:pPr>
+        <w:ind w:left="360"/>
+        <w:rPr>
+          <w:rFonts w:ascii="Roboto" w:eastAsia="Roboto" w:hAnsi="Roboto" w:cs="Roboto"/>
+          <w:color w:val="292929"/>
+        </w:rPr>
+      </w:pPr>
+      <w:r>
+        <w:rPr>
+          <w:rFonts w:ascii="Roboto" w:eastAsia="Roboto" w:hAnsi="Roboto" w:cs="Roboto"/>
+          <w:noProof/>
+          <w:color w:val="292929"/>
+        </w:rPr>
+        <w:lastRenderedPageBreak/>
+        <w:drawing>
+          <wp:inline distT="0" distB="0" distL="0" distR="0" wp14:anchorId="2CBD3C8F" wp14:editId="3BBD2A35">
+            <wp:extent cx="5943600" cy="3688715"/>
+            <wp:effectExtent l="0" t="0" r="0" b="6985"/>
+            <wp:docPr id="5" name="Picture 5"/>
+            <wp:cNvGraphicFramePr>
+              <a:graphicFrameLocks xmlns:a="http://schemas.openxmlformats.org/drawingml/2006/main" noChangeAspect="1"/>
+            </wp:cNvGraphicFramePr>
+            <a:graphic xmlns:a="http://schemas.openxmlformats.org/drawingml/2006/main">
+              <a:graphicData uri="http://schemas.openxmlformats.org/drawingml/2006/picture">
+                <pic:pic xmlns:pic="http://schemas.openxmlformats.org/drawingml/2006/picture">
+                  <pic:nvPicPr>
+                    <pic:cNvPr id="5" name="Picture 5"/>
+                    <pic:cNvPicPr/>
+                  </pic:nvPicPr>
+                  <pic:blipFill>
+                    <a:blip r:embed="rId12">
+                      <a:extLst>
+                        <a:ext uri="{28A0092B-C50C-407E-A947-70E740481C1C}">
+                          <a14:useLocalDpi xmlns:a14="http://schemas.microsoft.com/office/drawing/2010/main" val="0"/>
+                        </a:ext>
+                      </a:extLst>
+                    </a:blip>
+                    <a:stretch>
+                      <a:fillRect/>
+                    </a:stretch>
+                  </pic:blipFill>
+                  <pic:spPr>
+                    <a:xfrm>
+                      <a:off x="0" y="0"/>
+                      <a:ext cx="5943600" cy="3688715"/>
+                    </a:xfrm>
+                    <a:prstGeom prst="rect">
+                      <a:avLst/>
+                    </a:prstGeom>
+                  </pic:spPr>
+                </pic:pic>
+              </a:graphicData>
+            </a:graphic>
+          </wp:inline>
+        </w:drawing>
+      </w:r>
+      <w:r>
+        <w:rPr>
+          <w:rFonts w:ascii="Roboto" w:eastAsia="Roboto" w:hAnsi="Roboto" w:cs="Roboto"/>
+          <w:noProof/>
+          <w:color w:val="292929"/>
+        </w:rPr>
+        <w:drawing>
+          <wp:inline distT="0" distB="0" distL="0" distR="0" wp14:anchorId="662DD29D" wp14:editId="63090B71">
+            <wp:extent cx="5943600" cy="3792220"/>
+            <wp:effectExtent l="0" t="0" r="0" b="0"/>
+            <wp:docPr id="6" name="Picture 6"/>
+            <wp:cNvGraphicFramePr>
+              <a:graphicFrameLocks xmlns:a="http://schemas.openxmlformats.org/drawingml/2006/main" noChangeAspect="1"/>
+            </wp:cNvGraphicFramePr>
+            <a:graphic xmlns:a="http://schemas.openxmlformats.org/drawingml/2006/main">
+              <a:graphicData uri="http://schemas.openxmlformats.org/drawingml/2006/picture">
+                <pic:pic xmlns:pic="http://schemas.openxmlformats.org/drawingml/2006/picture">
+                  <pic:nvPicPr>
+                    <pic:cNvPr id="6" name="Picture 6"/>
+                    <pic:cNvPicPr/>
+                  </pic:nvPicPr>
+                  <pic:blipFill>
+                    <a:blip r:embed="rId13">
+                      <a:extLst>
+                        <a:ext uri="{28A0092B-C50C-407E-A947-70E740481C1C}">
+                          <a14:useLocalDpi xmlns:a14="http://schemas.microsoft.com/office/drawing/2010/main" val="0"/>
+                        </a:ext>
+                      </a:extLst>
+                    </a:blip>
+                    <a:stretch>
+                      <a:fillRect/>
+                    </a:stretch>
+                  </pic:blipFill>
+                  <pic:spPr>
+                    <a:xfrm>
+                      <a:off x="0" y="0"/>
+                      <a:ext cx="5943600" cy="3792220"/>
+                    </a:xfrm>
+                    <a:prstGeom prst="rect">
+                      <a:avLst/>
+                    </a:prstGeom>
+                  </pic:spPr>
+                </pic:pic>
+              </a:graphicData>
+            </a:graphic>
+          </wp:inline>
+        </w:drawing>
+      </w:r>
+      <w:r>
+        <w:rPr>
+          <w:rFonts w:ascii="Roboto" w:eastAsia="Roboto" w:hAnsi="Roboto" w:cs="Roboto"/>
+          <w:noProof/>
+          <w:color w:val="292929"/>
+        </w:rPr>
+        <w:lastRenderedPageBreak/>
+        <w:drawing>
+          <wp:inline distT="0" distB="0" distL="0" distR="0" wp14:anchorId="140B17D0" wp14:editId="6D08E63C">
+            <wp:extent cx="5943600" cy="3853815"/>
+            <wp:effectExtent l="0" t="0" r="0" b="0"/>
+            <wp:docPr id="7" name="Picture 7"/>
+            <wp:cNvGraphicFramePr>
+              <a:graphicFrameLocks xmlns:a="http://schemas.openxmlformats.org/drawingml/2006/main" noChangeAspect="1"/>
+            </wp:cNvGraphicFramePr>
+            <a:graphic xmlns:a="http://schemas.openxmlformats.org/drawingml/2006/main">
+              <a:graphicData uri="http://schemas.openxmlformats.org/drawingml/2006/picture">
+                <pic:pic xmlns:pic="http://schemas.openxmlformats.org/drawingml/2006/picture">
+                  <pic:nvPicPr>
+                    <pic:cNvPr id="7" name="Picture 7"/>
+                    <pic:cNvPicPr/>
+                  </pic:nvPicPr>
+                  <pic:blipFill>
+                    <a:blip r:embed="rId14">
+                      <a:extLst>
+                        <a:ext uri="{28A0092B-C50C-407E-A947-70E740481C1C}">
+                          <a14:useLocalDpi xmlns:a14="http://schemas.microsoft.com/office/drawing/2010/main" val="0"/>
+                        </a:ext>
+                      </a:extLst>
+                    </a:blip>
+                    <a:stretch>
+                      <a:fillRect/>
+                    </a:stretch>
+                  </pic:blipFill>
+                  <pic:spPr>
+                    <a:xfrm>
+                      <a:off x="0" y="0"/>
+                      <a:ext cx="5943600" cy="3853815"/>
+                    </a:xfrm>
+                    <a:prstGeom prst="rect">
+                      <a:avLst/>
+                    </a:prstGeom>
+                  </pic:spPr>
+                </pic:pic>
+              </a:graphicData>
+            </a:graphic>
+          </wp:inline>
+        </w:drawing>
+      </w:r>
+    </w:p>
+    <w:p>
+      <w:pPr>
+        <w:ind w:left="360"/>
+        <w:rPr>
+          <w:rFonts w:ascii="Roboto" w:eastAsia="Roboto" w:hAnsi="Roboto" w:cs="Roboto"/>
+          <w:color w:val="292929"/>
+        </w:rPr>
+      </w:pPr>
+    </w:p>
+    <w:p>
+      <w:pPr>
+        <w:ind w:left="360"/>
+        <w:rPr>
+          <w:rFonts w:ascii="Roboto" w:eastAsia="Roboto" w:hAnsi="Roboto" w:cs="Roboto"/>
+          <w:color w:val="292929"/>
+        </w:rPr>
+      </w:pPr>
+    </w:p>
+    <w:p>
+      <w:pPr>
+        <w:ind w:left="360"/>
+        <w:rPr>
+          <w:rFonts w:ascii="Roboto" w:eastAsia="Roboto" w:hAnsi="Roboto" w:cs="Roboto"/>
+          <w:color w:val="292929"/>
         </w:rPr>
       </w:pPr>
     </w:p>
@@ -850,6 +1272,119 @@
 <file path=word/numbering.xml><?xml version="1.0" encoding="utf-8"?>
 <w:numbering xmlns:wpc="http://schemas.microsoft.com/office/word/2010/wordprocessingCanvas" xmlns:cx="http://schemas.microsoft.com/office/drawing/2014/chartex" xmlns:cx1="http://schemas.microsoft.com/office/drawing/2015/9/8/chartex" xmlns:cx2="http://schemas.microsoft.com/office/drawing/2015/10/21/chartex" xmlns:cx3="http://schemas.microsoft.com/office/drawing/2016/5/9/chartex" xmlns:cx4="http://schemas.microsoft.com/office/drawing/2016/5/10/chartex" xmlns:cx5="http://schemas.microsoft.com/office/drawing/2016/5/11/chartex" xmlns:cx6="http://schemas.microsoft.com/office/drawing/2016/5/12/chartex" xmlns:cx7="http://schemas.microsoft.com/office/drawing/2016/5/13/chartex" xmlns:cx8="http://schemas.microsoft.com/office/drawing/2016/5/14/chartex" xmlns:mc="http://schemas.openxmlformats.org/markup-compatibility/2006" xmlns:aink="http://schemas.microsoft.com/office/drawing/2016/ink" xmlns:am3d="http://schemas.microsoft.com/office/drawing/2017/model3d" xmlns:o="urn:schemas-microsoft-com:office:office" xmlns:r="http://schemas.openxmlformats.org/officeDocument/2006/relationships" xmlns:m="http://schemas.openxmlformats.org/officeDocument/2006/math" xmlns:v="urn:schemas-microsoft-com:vml" xmlns:wp14="http://schemas.microsoft.com/office/word/2010/wordprocessingDrawing" xmlns:wp="http://schemas.openxmlformats.org/drawingml/2006/wordprocessingDrawing" xmlns:w10="urn:schemas-microsoft-com:office:word" xmlns:w="http://schemas.openxmlformats.org/wordprocessingml/2006/main" xmlns:w14="http://schemas.microsoft.com/office/word/2010/wordml" xmlns:w15="http://schemas.microsoft.com/office/word/2012/wordml" xmlns:w16cex="http://schemas.microsoft.com/office/word/2018/wordml/cex" xmlns:w16cid="http://schemas.microsoft.com/office/word/2016/wordml/cid" xmlns:w16="http://schemas.microsoft.com/office/word/2018/wordml" xmlns:w16se="http://schemas.microsoft.com/office/word/2015/wordml/symex" xmlns:wpg="http://schemas.microsoft.com/office/word/2010/wordprocessingGroup" xmlns:wpi="http://schemas.microsoft.com/office/word/2010/wordprocessingInk" xmlns:wne="http://schemas.microsoft.com/office/word/2006/wordml" xmlns:wps="http://schemas.microsoft.com/office/word/2010/wordprocessingShape" mc:Ignorable="w14 w15 w16se w16cid w16 w16cex wp14">
   <w:abstractNum w:abstractNumId="0" w15:restartNumberingAfterBreak="0">
+    <w:nsid w:val="03684EFB"/>
+    <w:multiLevelType w:val="hybridMultilevel"/>
+    <w:tmpl w:val="704695DE"/>
+    <w:lvl w:ilvl="0" w:tplc="04090001">
+      <w:start w:val="1"/>
+      <w:numFmt w:val="bullet"/>
+      <w:lvlText w:val=""/>
+      <w:lvlJc w:val="left"/>
+      <w:pPr>
+        <w:ind w:left="720" w:hanging="360"/>
+      </w:pPr>
+      <w:rPr>
+        <w:rFonts w:ascii="Symbol" w:hAnsi="Symbol" w:hint="default"/>
+      </w:rPr>
+    </w:lvl>
+    <w:lvl w:ilvl="1" w:tplc="04090003" w:tentative="1">
+      <w:start w:val="1"/>
+      <w:numFmt w:val="bullet"/>
+      <w:lvlText w:val="o"/>
+      <w:lvlJc w:val="left"/>
+      <w:pPr>
+        <w:ind w:left="1440" w:hanging="360"/>
+      </w:pPr>
+      <w:rPr>
+        <w:rFonts w:ascii="Courier New" w:hAnsi="Courier New" w:cs="Courier New" w:hint="default"/>
+      </w:rPr>
+    </w:lvl>
+    <w:lvl w:ilvl="2" w:tplc="04090005" w:tentative="1">
+      <w:start w:val="1"/>
+      <w:numFmt w:val="bullet"/>
+      <w:lvlText w:val=""/>
+      <w:lvlJc w:val="left"/>
+      <w:pPr>
+        <w:ind w:left="2160" w:hanging="360"/>
+      </w:pPr>
+      <w:rPr>
+        <w:rFonts w:ascii="Wingdings" w:hAnsi="Wingdings" w:hint="default"/>
+      </w:rPr>
+    </w:lvl>
+    <w:lvl w:ilvl="3" w:tplc="04090001" w:tentative="1">
+      <w:start w:val="1"/>
+      <w:numFmt w:val="bullet"/>
+      <w:lvlText w:val=""/>
+      <w:lvlJc w:val="left"/>
+      <w:pPr>
+        <w:ind w:left="2880" w:hanging="360"/>
+      </w:pPr>
+      <w:rPr>
+        <w:rFonts w:ascii="Symbol" w:hAnsi="Symbol" w:hint="default"/>
+      </w:rPr>
+    </w:lvl>
+    <w:lvl w:ilvl="4" w:tplc="04090003" w:tentative="1">
+      <w:start w:val="1"/>
+      <w:numFmt w:val="bullet"/>
+      <w:lvlText w:val="o"/>
+      <w:lvlJc w:val="left"/>
+      <w:pPr>
+        <w:ind w:left="3600" w:hanging="360"/>
+      </w:pPr>
+      <w:rPr>
+        <w:rFonts w:ascii="Courier New" w:hAnsi="Courier New" w:cs="Courier New" w:hint="default"/>
+      </w:rPr>
+    </w:lvl>
+    <w:lvl w:ilvl="5" w:tplc="04090005" w:tentative="1">
+      <w:start w:val="1"/>
+      <w:numFmt w:val="bullet"/>
+      <w:lvlText w:val=""/>
+      <w:lvlJc w:val="left"/>
+      <w:pPr>
+        <w:ind w:left="4320" w:hanging="360"/>
+      </w:pPr>
+      <w:rPr>
+        <w:rFonts w:ascii="Wingdings" w:hAnsi="Wingdings" w:hint="default"/>
+      </w:rPr>
+    </w:lvl>
+    <w:lvl w:ilvl="6" w:tplc="04090001" w:tentative="1">
+      <w:start w:val="1"/>
+      <w:numFmt w:val="bullet"/>
+      <w:lvlText w:val=""/>
+      <w:lvlJc w:val="left"/>
+      <w:pPr>
+        <w:ind w:left="5040" w:hanging="360"/>
+      </w:pPr>
+      <w:rPr>
+        <w:rFonts w:ascii="Symbol" w:hAnsi="Symbol" w:hint="default"/>
+      </w:rPr>
+    </w:lvl>
+    <w:lvl w:ilvl="7" w:tplc="04090003" w:tentative="1">
+      <w:start w:val="1"/>
+      <w:numFmt w:val="bullet"/>
+      <w:lvlText w:val="o"/>
+      <w:lvlJc w:val="left"/>
+      <w:pPr>
+        <w:ind w:left="5760" w:hanging="360"/>
+      </w:pPr>
+      <w:rPr>
+        <w:rFonts w:ascii="Courier New" w:hAnsi="Courier New" w:cs="Courier New" w:hint="default"/>
+      </w:rPr>
+    </w:lvl>
+    <w:lvl w:ilvl="8" w:tplc="04090005" w:tentative="1">
+      <w:start w:val="1"/>
+      <w:numFmt w:val="bullet"/>
+      <w:lvlText w:val=""/>
+      <w:lvlJc w:val="left"/>
+      <w:pPr>
+        <w:ind w:left="6480" w:hanging="360"/>
+      </w:pPr>
+      <w:rPr>
+        <w:rFonts w:ascii="Wingdings" w:hAnsi="Wingdings" w:hint="default"/>
+      </w:rPr>
+    </w:lvl>
+  </w:abstractNum>
+  <w:abstractNum w:abstractNumId="1" w15:restartNumberingAfterBreak="0">
     <w:nsid w:val="29E55DF7"/>
     <w:multiLevelType w:val="hybridMultilevel"/>
     <w:tmpl w:val="BBCC31EE"/>
@@ -935,7 +1470,7 @@
       </w:pPr>
     </w:lvl>
   </w:abstractNum>
-  <w:abstractNum w:abstractNumId="1" w15:restartNumberingAfterBreak="0">
+  <w:abstractNum w:abstractNumId="2" w15:restartNumberingAfterBreak="0">
     <w:nsid w:val="2C144635"/>
     <w:multiLevelType w:val="hybridMultilevel"/>
     <w:tmpl w:val="45D6B582"/>
@@ -1048,7 +1583,7 @@
       </w:rPr>
     </w:lvl>
   </w:abstractNum>
-  <w:abstractNum w:abstractNumId="2" w15:restartNumberingAfterBreak="0">
+  <w:abstractNum w:abstractNumId="3" w15:restartNumberingAfterBreak="0">
     <w:nsid w:val="3B531D14"/>
     <w:multiLevelType w:val="hybridMultilevel"/>
     <w:tmpl w:val="AE0A3B4E"/>
@@ -1139,19 +1674,10 @@
     </w:lvl>
   </w:abstractNum>
   <w:num w:numId="1">
-    <w:abstractNumId w:val="1"/>
-    <w:lvlOverride w:ilvl="0"/>
-    <w:lvlOverride w:ilvl="1"/>
-    <w:lvlOverride w:ilvl="2"/>
-    <w:lvlOverride w:ilvl="3"/>
-    <w:lvlOverride w:ilvl="4"/>
-    <w:lvlOverride w:ilvl="5"/>
-    <w:lvlOverride w:ilvl="6"/>
-    <w:lvlOverride w:ilvl="7"/>
-    <w:lvlOverride w:ilvl="8"/>
+    <w:abstractNumId w:val="2"/>
   </w:num>
   <w:num w:numId="2">
-    <w:abstractNumId w:val="0"/>
+    <w:abstractNumId w:val="1"/>
     <w:lvlOverride w:ilvl="0">
       <w:startOverride w:val="1"/>
     </w:lvlOverride>
@@ -1181,7 +1707,10 @@
     </w:lvlOverride>
   </w:num>
   <w:num w:numId="3">
-    <w:abstractNumId w:val="2"/>
+    <w:abstractNumId w:val="3"/>
+  </w:num>
+  <w:num w:numId="4">
+    <w:abstractNumId w:val="0"/>
   </w:num>
 </w:numbering>
 </file>

</xml_diff>